<commit_message>
:dog: entorno Listo :up:
</commit_message>
<xml_diff>
--- a/Doc/React.docx
+++ b/Doc/React.docx
@@ -12,143 +12,654 @@
       </w:r>
       <w:proofErr w:type="spellEnd"/>
     </w:p>
+    <w:sdt>
+      <w:sdtPr>
+        <w:id w:val="-1359188044"/>
+        <w:docPartObj>
+          <w:docPartGallery w:val="Table of Contents"/>
+          <w:docPartUnique/>
+        </w:docPartObj>
+      </w:sdtPr>
+      <w:sdtEndPr>
+        <w:rPr>
+          <w:rFonts w:asciiTheme="minorHAnsi" w:eastAsiaTheme="minorHAnsi" w:hAnsiTheme="minorHAnsi" w:cstheme="minorBidi"/>
+          <w:b/>
+          <w:bCs/>
+          <w:color w:val="auto"/>
+          <w:kern w:val="2"/>
+          <w:sz w:val="22"/>
+          <w:szCs w:val="22"/>
+          <w:lang w:eastAsia="en-US"/>
+          <w14:ligatures w14:val="standardContextual"/>
+        </w:rPr>
+      </w:sdtEndPr>
+      <w:sdtContent>
+        <w:p>
+          <w:pPr>
+            <w:pStyle w:val="TtuloTDC"/>
+          </w:pPr>
+          <w:r>
+            <w:t>Capítulos</w:t>
+          </w:r>
+        </w:p>
+        <w:p>
+          <w:pPr>
+            <w:rPr>
+              <w:lang w:eastAsia="es-ES"/>
+            </w:rPr>
+          </w:pPr>
+        </w:p>
+        <w:p>
+          <w:pPr>
+            <w:pStyle w:val="TDC1"/>
+            <w:tabs>
+              <w:tab w:val="right" w:leader="dot" w:pos="8494"/>
+            </w:tabs>
+            <w:rPr>
+              <w:rFonts w:eastAsiaTheme="minorEastAsia"/>
+              <w:noProof/>
+              <w:sz w:val="24"/>
+              <w:szCs w:val="24"/>
+              <w:lang w:eastAsia="es-ES"/>
+            </w:rPr>
+          </w:pPr>
+          <w:r>
+            <w:fldChar w:fldCharType="begin"/>
+          </w:r>
+          <w:r>
+            <w:instrText xml:space="preserve"> TOC \o "1-3" \h \z \u </w:instrText>
+          </w:r>
+          <w:r>
+            <w:fldChar w:fldCharType="separate"/>
+          </w:r>
+          <w:hyperlink w:anchor="_Toc190117583" w:history="1">
+            <w:r>
+              <w:rPr>
+                <w:rStyle w:val="Hipervnculo"/>
+                <w:noProof/>
+              </w:rPr>
+              <w:t>Introducción</w:t>
+            </w:r>
+            <w:r>
+              <w:rPr>
+                <w:noProof/>
+                <w:webHidden/>
+              </w:rPr>
+              <w:tab/>
+            </w:r>
+            <w:r>
+              <w:rPr>
+                <w:noProof/>
+                <w:webHidden/>
+              </w:rPr>
+              <w:fldChar w:fldCharType="begin"/>
+            </w:r>
+            <w:r>
+              <w:rPr>
+                <w:noProof/>
+                <w:webHidden/>
+              </w:rPr>
+              <w:instrText xml:space="preserve"> PAGEREF _Toc190117583 \h </w:instrText>
+            </w:r>
+            <w:r>
+              <w:rPr>
+                <w:noProof/>
+                <w:webHidden/>
+              </w:rPr>
+            </w:r>
+            <w:r>
+              <w:rPr>
+                <w:noProof/>
+                <w:webHidden/>
+              </w:rPr>
+              <w:fldChar w:fldCharType="separate"/>
+            </w:r>
+            <w:r>
+              <w:rPr>
+                <w:noProof/>
+                <w:webHidden/>
+              </w:rPr>
+              <w:t>1</w:t>
+            </w:r>
+            <w:r>
+              <w:rPr>
+                <w:noProof/>
+                <w:webHidden/>
+              </w:rPr>
+              <w:fldChar w:fldCharType="end"/>
+            </w:r>
+          </w:hyperlink>
+        </w:p>
+        <w:p>
+          <w:pPr>
+            <w:pStyle w:val="TDC2"/>
+            <w:tabs>
+              <w:tab w:val="right" w:leader="dot" w:pos="8494"/>
+            </w:tabs>
+            <w:rPr>
+              <w:rFonts w:eastAsiaTheme="minorEastAsia"/>
+              <w:noProof/>
+              <w:sz w:val="24"/>
+              <w:szCs w:val="24"/>
+              <w:lang w:eastAsia="es-ES"/>
+            </w:rPr>
+          </w:pPr>
+          <w:hyperlink w:anchor="_Toc190117584" w:history="1">
+            <w:r>
+              <w:rPr>
+                <w:rStyle w:val="Hipervnculo"/>
+                <w:noProof/>
+              </w:rPr>
+              <w:t>¿Qué es?</w:t>
+            </w:r>
+            <w:r>
+              <w:rPr>
+                <w:noProof/>
+                <w:webHidden/>
+              </w:rPr>
+              <w:tab/>
+            </w:r>
+            <w:r>
+              <w:rPr>
+                <w:noProof/>
+                <w:webHidden/>
+              </w:rPr>
+              <w:fldChar w:fldCharType="begin"/>
+            </w:r>
+            <w:r>
+              <w:rPr>
+                <w:noProof/>
+                <w:webHidden/>
+              </w:rPr>
+              <w:instrText xml:space="preserve"> PAGEREF _Toc190117584 \h </w:instrText>
+            </w:r>
+            <w:r>
+              <w:rPr>
+                <w:noProof/>
+                <w:webHidden/>
+              </w:rPr>
+            </w:r>
+            <w:r>
+              <w:rPr>
+                <w:noProof/>
+                <w:webHidden/>
+              </w:rPr>
+              <w:fldChar w:fldCharType="separate"/>
+            </w:r>
+            <w:r>
+              <w:rPr>
+                <w:noProof/>
+                <w:webHidden/>
+              </w:rPr>
+              <w:t>1</w:t>
+            </w:r>
+            <w:r>
+              <w:rPr>
+                <w:noProof/>
+                <w:webHidden/>
+              </w:rPr>
+              <w:fldChar w:fldCharType="end"/>
+            </w:r>
+          </w:hyperlink>
+        </w:p>
+        <w:p>
+          <w:pPr>
+            <w:pStyle w:val="TDC2"/>
+            <w:tabs>
+              <w:tab w:val="right" w:leader="dot" w:pos="8494"/>
+            </w:tabs>
+            <w:rPr>
+              <w:rFonts w:eastAsiaTheme="minorEastAsia"/>
+              <w:noProof/>
+              <w:sz w:val="24"/>
+              <w:szCs w:val="24"/>
+              <w:lang w:eastAsia="es-ES"/>
+            </w:rPr>
+          </w:pPr>
+          <w:hyperlink w:anchor="_Toc190117585" w:history="1">
+            <w:r>
+              <w:rPr>
+                <w:rStyle w:val="Hipervnculo"/>
+                <w:noProof/>
+              </w:rPr>
+              <w:t>Características</w:t>
+            </w:r>
+            <w:r>
+              <w:rPr>
+                <w:noProof/>
+                <w:webHidden/>
+              </w:rPr>
+              <w:tab/>
+            </w:r>
+            <w:r>
+              <w:rPr>
+                <w:noProof/>
+                <w:webHidden/>
+              </w:rPr>
+              <w:fldChar w:fldCharType="begin"/>
+            </w:r>
+            <w:r>
+              <w:rPr>
+                <w:noProof/>
+                <w:webHidden/>
+              </w:rPr>
+              <w:instrText xml:space="preserve"> PAGEREF _Toc190117585 \h </w:instrText>
+            </w:r>
+            <w:r>
+              <w:rPr>
+                <w:noProof/>
+                <w:webHidden/>
+              </w:rPr>
+            </w:r>
+            <w:r>
+              <w:rPr>
+                <w:noProof/>
+                <w:webHidden/>
+              </w:rPr>
+              <w:fldChar w:fldCharType="separate"/>
+            </w:r>
+            <w:r>
+              <w:rPr>
+                <w:noProof/>
+                <w:webHidden/>
+              </w:rPr>
+              <w:t>1</w:t>
+            </w:r>
+            <w:r>
+              <w:rPr>
+                <w:noProof/>
+                <w:webHidden/>
+              </w:rPr>
+              <w:fldChar w:fldCharType="end"/>
+            </w:r>
+          </w:hyperlink>
+        </w:p>
+        <w:p>
+          <w:pPr>
+            <w:pStyle w:val="TDC2"/>
+            <w:tabs>
+              <w:tab w:val="right" w:leader="dot" w:pos="8494"/>
+            </w:tabs>
+            <w:rPr>
+              <w:rFonts w:eastAsiaTheme="minorEastAsia"/>
+              <w:noProof/>
+              <w:sz w:val="24"/>
+              <w:szCs w:val="24"/>
+              <w:lang w:eastAsia="es-ES"/>
+            </w:rPr>
+          </w:pPr>
+          <w:hyperlink w:anchor="_Toc190117586" w:history="1">
+            <w:r>
+              <w:rPr>
+                <w:rStyle w:val="Hipervnculo"/>
+                <w:noProof/>
+              </w:rPr>
+              <w:t>¿Quién lo está usando?</w:t>
+            </w:r>
+            <w:r>
+              <w:rPr>
+                <w:noProof/>
+                <w:webHidden/>
+              </w:rPr>
+              <w:tab/>
+            </w:r>
+            <w:r>
+              <w:rPr>
+                <w:noProof/>
+                <w:webHidden/>
+              </w:rPr>
+              <w:fldChar w:fldCharType="begin"/>
+            </w:r>
+            <w:r>
+              <w:rPr>
+                <w:noProof/>
+                <w:webHidden/>
+              </w:rPr>
+              <w:instrText xml:space="preserve"> PAGEREF _Toc190117586 \h </w:instrText>
+            </w:r>
+            <w:r>
+              <w:rPr>
+                <w:noProof/>
+                <w:webHidden/>
+              </w:rPr>
+            </w:r>
+            <w:r>
+              <w:rPr>
+                <w:noProof/>
+                <w:webHidden/>
+              </w:rPr>
+              <w:fldChar w:fldCharType="separate"/>
+            </w:r>
+            <w:r>
+              <w:rPr>
+                <w:noProof/>
+                <w:webHidden/>
+              </w:rPr>
+              <w:t>1</w:t>
+            </w:r>
+            <w:r>
+              <w:rPr>
+                <w:noProof/>
+                <w:webHidden/>
+              </w:rPr>
+              <w:fldChar w:fldCharType="end"/>
+            </w:r>
+          </w:hyperlink>
+        </w:p>
+        <w:p>
+          <w:pPr>
+            <w:pStyle w:val="TDC2"/>
+            <w:tabs>
+              <w:tab w:val="right" w:leader="dot" w:pos="8494"/>
+            </w:tabs>
+            <w:rPr>
+              <w:rFonts w:eastAsiaTheme="minorEastAsia"/>
+              <w:noProof/>
+              <w:sz w:val="24"/>
+              <w:szCs w:val="24"/>
+              <w:lang w:eastAsia="es-ES"/>
+            </w:rPr>
+          </w:pPr>
+          <w:hyperlink w:anchor="_Toc190117587" w:history="1">
+            <w:r>
+              <w:rPr>
+                <w:rStyle w:val="Hipervnculo"/>
+                <w:noProof/>
+              </w:rPr>
+              <w:t>Prerrequisitos</w:t>
+            </w:r>
+            <w:r>
+              <w:rPr>
+                <w:noProof/>
+                <w:webHidden/>
+              </w:rPr>
+              <w:tab/>
+            </w:r>
+            <w:r>
+              <w:rPr>
+                <w:noProof/>
+                <w:webHidden/>
+              </w:rPr>
+              <w:fldChar w:fldCharType="begin"/>
+            </w:r>
+            <w:r>
+              <w:rPr>
+                <w:noProof/>
+                <w:webHidden/>
+              </w:rPr>
+              <w:instrText xml:space="preserve"> PAGEREF _Toc190117587 \h </w:instrText>
+            </w:r>
+            <w:r>
+              <w:rPr>
+                <w:noProof/>
+                <w:webHidden/>
+              </w:rPr>
+            </w:r>
+            <w:r>
+              <w:rPr>
+                <w:noProof/>
+                <w:webHidden/>
+              </w:rPr>
+              <w:fldChar w:fldCharType="separate"/>
+            </w:r>
+            <w:r>
+              <w:rPr>
+                <w:noProof/>
+                <w:webHidden/>
+              </w:rPr>
+              <w:t>1</w:t>
+            </w:r>
+            <w:r>
+              <w:rPr>
+                <w:noProof/>
+                <w:webHidden/>
+              </w:rPr>
+              <w:fldChar w:fldCharType="end"/>
+            </w:r>
+          </w:hyperlink>
+        </w:p>
+        <w:p>
+          <w:pPr>
+            <w:pStyle w:val="TDC2"/>
+            <w:tabs>
+              <w:tab w:val="right" w:leader="dot" w:pos="8494"/>
+            </w:tabs>
+            <w:rPr>
+              <w:rFonts w:eastAsiaTheme="minorEastAsia"/>
+              <w:noProof/>
+              <w:sz w:val="24"/>
+              <w:szCs w:val="24"/>
+              <w:lang w:eastAsia="es-ES"/>
+            </w:rPr>
+          </w:pPr>
+          <w:hyperlink w:anchor="_Toc190117588" w:history="1">
+            <w:r>
+              <w:rPr>
+                <w:rStyle w:val="Hipervnculo"/>
+                <w:noProof/>
+              </w:rPr>
+              <w:t>Inicio del desarrollo</w:t>
+            </w:r>
+            <w:r>
+              <w:rPr>
+                <w:noProof/>
+                <w:webHidden/>
+              </w:rPr>
+              <w:tab/>
+            </w:r>
+            <w:r>
+              <w:rPr>
+                <w:noProof/>
+                <w:webHidden/>
+              </w:rPr>
+              <w:fldChar w:fldCharType="begin"/>
+            </w:r>
+            <w:r>
+              <w:rPr>
+                <w:noProof/>
+                <w:webHidden/>
+              </w:rPr>
+              <w:instrText xml:space="preserve"> PAGEREF _Toc190117588 \h </w:instrText>
+            </w:r>
+            <w:r>
+              <w:rPr>
+                <w:noProof/>
+                <w:webHidden/>
+              </w:rPr>
+            </w:r>
+            <w:r>
+              <w:rPr>
+                <w:noProof/>
+                <w:webHidden/>
+              </w:rPr>
+              <w:fldChar w:fldCharType="separate"/>
+            </w:r>
+            <w:r>
+              <w:rPr>
+                <w:noProof/>
+                <w:webHidden/>
+              </w:rPr>
+              <w:t>2</w:t>
+            </w:r>
+            <w:r>
+              <w:rPr>
+                <w:noProof/>
+                <w:webHidden/>
+              </w:rPr>
+              <w:fldChar w:fldCharType="end"/>
+            </w:r>
+          </w:hyperlink>
+        </w:p>
+        <w:p>
+          <w:r>
+            <w:rPr>
+              <w:b/>
+              <w:bCs/>
+            </w:rPr>
+            <w:fldChar w:fldCharType="end"/>
+          </w:r>
+        </w:p>
+      </w:sdtContent>
+    </w:sdt>
     <w:p>
       <w:pPr>
         <w:pStyle w:val="Ttulo1"/>
       </w:pPr>
+      <w:bookmarkStart w:id="0" w:name="_Toc190117583"/>
+      <w:r>
+        <w:t>Introducción</w:t>
+      </w:r>
+      <w:bookmarkEnd w:id="0"/>
+      <w:r>
+        <w:t xml:space="preserve"> </w:t>
+      </w:r>
+    </w:p>
+    <w:p>
+      <w:pPr>
+        <w:pStyle w:val="Ttulo2"/>
+      </w:pPr>
+      <w:bookmarkStart w:id="1" w:name="_Toc190117584"/>
+      <w:r>
+        <w:t>¿Qué es?</w:t>
+      </w:r>
+      <w:bookmarkEnd w:id="1"/>
+    </w:p>
+    <w:p>
+      <w:r>
+        <w:t>Sirve para hacer aplicaciones en iOS y Android, es un Framework (una librería de JavaScript).</w:t>
+      </w:r>
+    </w:p>
+    <w:p>
+      <w:r>
+        <w:t xml:space="preserve">Librería que nos proporciona funciones comunes, herramientas, como por ejemplo JQuery (crear páginas web, creando métodos). Abstracción de métodos/funciones comunes (librería). Framework -&gt; se puede basar en librerías, en este caso en la librería de JavaScript, consiste en una base de código </w:t>
+      </w:r>
+      <w:r>
+        <w:t>preinscrita</w:t>
+      </w:r>
+      <w:r>
+        <w:t xml:space="preserve"> que contiene herramientas, librerías. Va </w:t>
+      </w:r>
+      <w:r>
+        <w:t>más</w:t>
+      </w:r>
+      <w:r>
+        <w:t xml:space="preserve"> allá un </w:t>
+      </w:r>
       <w:proofErr w:type="spellStart"/>
       <w:r>
-        <w:t>Intro</w:t>
+        <w:t>framework</w:t>
+      </w:r>
+      <w:proofErr w:type="spellEnd"/>
+      <w:r>
+        <w:t>, aporta vistas, etc.</w:t>
+      </w:r>
+    </w:p>
+    <w:p>
+      <w:pPr>
+        <w:pStyle w:val="Ttulo2"/>
+      </w:pPr>
+      <w:bookmarkStart w:id="2" w:name="_Toc190117585"/>
+      <w:r>
+        <w:t>Características</w:t>
+      </w:r>
+      <w:bookmarkEnd w:id="2"/>
+    </w:p>
+    <w:p>
+      <w:r>
+        <w:t>Compatibilidad en varias plataformas</w:t>
+      </w:r>
+    </w:p>
+    <w:p>
+      <w:r>
+        <w:t>Escalable, reusable.</w:t>
+      </w:r>
+    </w:p>
+    <w:p>
+      <w:pPr>
+        <w:pStyle w:val="Ttulo2"/>
+      </w:pPr>
+      <w:bookmarkStart w:id="3" w:name="_Toc190117586"/>
+      <w:r>
+        <w:t xml:space="preserve">¿Quién lo </w:t>
+      </w:r>
+      <w:r>
+        <w:t>está</w:t>
+      </w:r>
+      <w:r>
+        <w:t xml:space="preserve"> usando?</w:t>
+      </w:r>
+      <w:bookmarkEnd w:id="3"/>
+    </w:p>
+    <w:p>
+      <w:r>
+        <w:t xml:space="preserve">Meta (empresa quién lo desarrollo), Facebook, Microsoft </w:t>
+      </w:r>
+      <w:r>
+        <w:t>(Outlook</w:t>
+      </w:r>
+      <w:r>
+        <w:t>, Skype, Shopify, Pinterest, etc.)</w:t>
+      </w:r>
+    </w:p>
+    <w:p>
+      <w:pPr>
+        <w:pStyle w:val="Ttulo2"/>
+      </w:pPr>
+      <w:bookmarkStart w:id="4" w:name="_Toc190117587"/>
+      <w:r>
+        <w:t>Prerrequisitos</w:t>
+      </w:r>
+      <w:bookmarkEnd w:id="4"/>
+    </w:p>
+    <w:p>
+      <w:r>
+        <w:t>Fundamentos de JavaScript</w:t>
+      </w:r>
+    </w:p>
+    <w:p>
+      <w:proofErr w:type="spellStart"/>
+      <w:r>
+        <w:t>React</w:t>
       </w:r>
       <w:proofErr w:type="spellEnd"/>
     </w:p>
     <w:p>
       <w:r>
-        <w:t>¿Qué es?</w:t>
+        <w:t>Android</w:t>
       </w:r>
     </w:p>
     <w:p>
       <w:r>
-        <w:t>Sirve para hacer aplicaciones en iOS y Android, es un Framework (una librería de JavaScript).</w:t>
+        <w:t>iOS</w:t>
       </w:r>
     </w:p>
     <w:p>
-      <w:r>
-        <w:t xml:space="preserve">Librería que nos proporciona funciones comunes, herramientas, como por ejemplo JQuery (crear páginas web, creando métodos). Abstracción de métodos/funciones comunes (librería). Framework -&gt; se puede basar en librerías, en este caso en la librería de JavaScript, consiste en una base de código </w:t>
-      </w:r>
-      <w:proofErr w:type="spellStart"/>
-      <w:r>
-        <w:t>pre-inscrita</w:t>
-      </w:r>
-      <w:proofErr w:type="spellEnd"/>
-      <w:r>
-        <w:t xml:space="preserve"> que contiene herramientas, librerías. Va </w:t>
-      </w:r>
-      <w:proofErr w:type="spellStart"/>
-      <w:r>
-        <w:t>mas</w:t>
-      </w:r>
-      <w:proofErr w:type="spellEnd"/>
-      <w:r>
-        <w:t xml:space="preserve"> allá un </w:t>
-      </w:r>
-      <w:proofErr w:type="spellStart"/>
-      <w:r>
-        <w:t>framework</w:t>
-      </w:r>
-      <w:proofErr w:type="spellEnd"/>
-      <w:r>
-        <w:t>, aporta vistas, etc.</w:t>
-      </w:r>
+      <w:pPr>
+        <w:pStyle w:val="Ttulo2"/>
+      </w:pPr>
+      <w:bookmarkStart w:id="5" w:name="_Toc190117588"/>
+      <w:r>
+        <w:lastRenderedPageBreak/>
+        <w:t>Inicio del desarrollo</w:t>
+      </w:r>
+      <w:bookmarkEnd w:id="5"/>
     </w:p>
     <w:p>
       <w:r>
-        <w:t>Características</w:t>
-      </w:r>
-    </w:p>
-    <w:p>
-      <w:r>
-        <w:t>Compatibilidad en varias plataformas</w:t>
-      </w:r>
-    </w:p>
-    <w:p>
-      <w:r>
-        <w:t>Escalable, reusable.</w:t>
-      </w:r>
-    </w:p>
-    <w:p>
-      <w:r>
-        <w:t xml:space="preserve">¿Quién lo </w:t>
+        <w:t>Página</w:t>
+      </w:r>
+      <w:r>
+        <w:t xml:space="preserve"> oficial de </w:t>
       </w:r>
       <w:proofErr w:type="spellStart"/>
       <w:r>
-        <w:t>esta</w:t>
+        <w:t>React</w:t>
       </w:r>
       <w:proofErr w:type="spellEnd"/>
       <w:r>
-        <w:t xml:space="preserve"> usando?</w:t>
-      </w:r>
-    </w:p>
-    <w:p>
-      <w:r>
-        <w:t xml:space="preserve">Meta (empresa quién lo desarrollo), Facebook, Microsoft </w:t>
-      </w:r>
-      <w:proofErr w:type="gramStart"/>
-      <w:r>
-        <w:t>( Outlook</w:t>
-      </w:r>
-      <w:proofErr w:type="gramEnd"/>
-      <w:r>
-        <w:t>, Skype, Shopify, Pinterest, etc.)</w:t>
-      </w:r>
-    </w:p>
-    <w:p>
-      <w:proofErr w:type="spellStart"/>
-      <w:r>
-        <w:t>Prerequisitos</w:t>
-      </w:r>
-      <w:proofErr w:type="spellEnd"/>
-    </w:p>
-    <w:p>
-      <w:r>
-        <w:t>Fundamentos de JavaScript</w:t>
-      </w:r>
-    </w:p>
-    <w:p>
-      <w:proofErr w:type="spellStart"/>
-      <w:r>
-        <w:t>React</w:t>
-      </w:r>
-      <w:proofErr w:type="spellEnd"/>
-    </w:p>
-    <w:p>
-      <w:r>
-        <w:t>Android</w:t>
-      </w:r>
-    </w:p>
-    <w:p>
-      <w:r>
-        <w:t>iOS</w:t>
-      </w:r>
-    </w:p>
-    <w:p>
-      <w:r>
-        <w:t>Inicio del desarrollo</w:t>
-      </w:r>
-    </w:p>
-    <w:p>
-      <w:r>
-        <w:t xml:space="preserve">Pagina oficial de </w:t>
-      </w:r>
-      <w:proofErr w:type="spellStart"/>
-      <w:r>
-        <w:t>React</w:t>
-      </w:r>
-      <w:proofErr w:type="spellEnd"/>
-      <w:r>
         <w:t xml:space="preserve"> -&gt; </w:t>
       </w:r>
-      <w:hyperlink r:id="rId4" w:history="1">
+      <w:hyperlink r:id="rId5" w:history="1">
         <w:r>
           <w:rPr>
             <w:rStyle w:val="Hipervnculo"/>
@@ -599,7 +1110,6 @@
     <w:next w:val="Normal"/>
     <w:link w:val="Ttulo2Car"/>
     <w:uiPriority w:val="9"/>
-    <w:semiHidden/>
     <w:unhideWhenUsed/>
     <w:qFormat/>
     <w:rsid w:val="00D82794"/>
@@ -816,7 +1326,6 @@
     <w:basedOn w:val="Fuentedeprrafopredeter"/>
     <w:link w:val="Ttulo2"/>
     <w:uiPriority w:val="9"/>
-    <w:semiHidden/>
     <w:rsid w:val="00D82794"/>
     <w:rPr>
       <w:rFonts w:asciiTheme="majorHAnsi" w:eastAsiaTheme="majorEastAsia" w:hAnsiTheme="majorHAnsi" w:cstheme="majorBidi"/>
@@ -1110,6 +1619,51 @@
       <w:color w:val="605E5C"/>
       <w:shd w:val="clear" w:color="auto" w:fill="E1DFDD"/>
     </w:rPr>
+  </w:style>
+  <w:style w:type="paragraph" w:styleId="TtuloTDC">
+    <w:name w:val="TOC Heading"/>
+    <w:basedOn w:val="Ttulo1"/>
+    <w:next w:val="Normal"/>
+    <w:uiPriority w:val="39"/>
+    <w:unhideWhenUsed/>
+    <w:qFormat/>
+    <w:rsid w:val="004008C8"/>
+    <w:pPr>
+      <w:spacing w:before="240" w:after="0"/>
+      <w:outlineLvl w:val="9"/>
+    </w:pPr>
+    <w:rPr>
+      <w:kern w:val="0"/>
+      <w:sz w:val="32"/>
+      <w:szCs w:val="32"/>
+      <w:lang w:eastAsia="es-ES"/>
+      <w14:ligatures w14:val="none"/>
+    </w:rPr>
+  </w:style>
+  <w:style w:type="paragraph" w:styleId="TDC1">
+    <w:name w:val="toc 1"/>
+    <w:basedOn w:val="Normal"/>
+    <w:next w:val="Normal"/>
+    <w:autoRedefine/>
+    <w:uiPriority w:val="39"/>
+    <w:unhideWhenUsed/>
+    <w:rsid w:val="004008C8"/>
+    <w:pPr>
+      <w:spacing w:after="100"/>
+    </w:pPr>
+  </w:style>
+  <w:style w:type="paragraph" w:styleId="TDC2">
+    <w:name w:val="toc 2"/>
+    <w:basedOn w:val="Normal"/>
+    <w:next w:val="Normal"/>
+    <w:autoRedefine/>
+    <w:uiPriority w:val="39"/>
+    <w:unhideWhenUsed/>
+    <w:rsid w:val="004008C8"/>
+    <w:pPr>
+      <w:spacing w:after="100"/>
+      <w:ind w:left="220"/>
+    </w:pPr>
   </w:style>
 </w:styles>
 </file>
@@ -1407,4 +1961,16 @@
     </a:ext>
   </a:extLst>
 </a:theme>
+</file>
+
+<file path=customXml/item1.xml><?xml version="1.0" encoding="utf-8"?>
+<b:Sources xmlns:b="http://schemas.openxmlformats.org/officeDocument/2006/bibliography" xmlns="http://schemas.openxmlformats.org/officeDocument/2006/bibliography" SelectedStyle="\APASixthEditionOfficeOnline.xsl" StyleName="APA" Version="6"/>
+</file>
+
+<file path=customXml/itemProps1.xml><?xml version="1.0" encoding="utf-8"?>
+<ds:datastoreItem xmlns:ds="http://schemas.openxmlformats.org/officeDocument/2006/customXml" ds:itemID="{190AA331-404E-4718-B812-4CD5945F0937}">
+  <ds:schemaRefs>
+    <ds:schemaRef ds:uri="http://schemas.openxmlformats.org/officeDocument/2006/bibliography"/>
+  </ds:schemaRefs>
+</ds:datastoreItem>
 </file>
</xml_diff>